<commit_message>
new posts change urls
</commit_message>
<xml_diff>
--- a/files/PA 470.docx
+++ b/files/PA 470.docx
@@ -1524,21 +1524,7 @@
         <w:rPr>
           <w:rFonts w:cstheme="minorHAnsi"/>
         </w:rPr>
-        <w:t>Find or simulate public sector data (</w:t>
-      </w:r>
-      <w:proofErr w:type="gramStart"/>
-      <w:r>
-        <w:rPr>
-          <w:rFonts w:cstheme="minorHAnsi"/>
-        </w:rPr>
-        <w:t>e.g.</w:t>
-      </w:r>
-      <w:proofErr w:type="gramEnd"/>
-      <w:r>
-        <w:rPr>
-          <w:rFonts w:cstheme="minorHAnsi"/>
-        </w:rPr>
-        <w:t xml:space="preserve"> open data or census plus generated data); formulate a problem for which ML is applicable; build a model; analyze the model including applicability, accuracy</w:t>
+        <w:t>Find or simulate public sector data (e.g. open data or census plus generated data); formulate a problem for which ML is applicable; build a model; analyze the model including applicability, accuracy</w:t>
       </w:r>
     </w:p>
     <w:p>
@@ -2552,19 +2538,11 @@
               </w:rPr>
               <w:t xml:space="preserve">distribute </w:t>
             </w:r>
-            <w:proofErr w:type="gramStart"/>
-            <w:r>
-              <w:rPr>
-                <w:rFonts w:cstheme="minorHAnsi"/>
-              </w:rPr>
-              <w:t>a</w:t>
-            </w:r>
-            <w:proofErr w:type="gramEnd"/>
-            <w:r>
-              <w:rPr>
-                <w:rFonts w:cstheme="minorHAnsi"/>
-              </w:rPr>
-              <w:t xml:space="preserve"> </w:t>
+            <w:r>
+              <w:rPr>
+                <w:rFonts w:cstheme="minorHAnsi"/>
+              </w:rPr>
+              <w:t xml:space="preserve">a </w:t>
             </w:r>
             <w:r>
               <w:rPr>
@@ -3400,7 +3378,7 @@
           <w:sz w:val="32"/>
           <w:szCs w:val="32"/>
         </w:rPr>
-        <w:t>https://pa470spring2022.netlify.app/2021/01/calendar/</w:t>
+        <w:t>https://pa470spring2022.netlify.app/calendar/</w:t>
       </w:r>
     </w:p>
     <w:sectPr>

</xml_diff>

<commit_message>
fix class time oops
</commit_message>
<xml_diff>
--- a/files/PA 470.docx
+++ b/files/PA 470.docx
@@ -326,7 +326,19 @@
               <w:rPr>
                 <w:rFonts w:cstheme="minorHAnsi"/>
               </w:rPr>
-              <w:t>6:30pm – 9:30pm</w:t>
+              <w:t>6:30pm – 9:</w:t>
+            </w:r>
+            <w:r>
+              <w:rPr>
+                <w:rFonts w:cstheme="minorHAnsi"/>
+              </w:rPr>
+              <w:t>0</w:t>
+            </w:r>
+            <w:r>
+              <w:rPr>
+                <w:rFonts w:cstheme="minorHAnsi"/>
+              </w:rPr>
+              <w:t>0pm</w:t>
             </w:r>
             <w:r>
               <w:rPr>

</xml_diff>